<commit_message>
summary and design document building
</commit_message>
<xml_diff>
--- a/Design/PcapXray_Design_Specification.docx
+++ b/Design/PcapXray_Design_Specification.docx
@@ -8,7 +8,6 @@
         <w:rPr>
           <w:b/>
           <w:sz w:val="28"/>
-          <w:u w:val="single"/>
         </w:rPr>
       </w:pPr>
       <w:r>
@@ -29,18 +28,158 @@
         <w:rPr>
           <w:b/>
           <w:sz w:val="28"/>
+        </w:rPr>
+        <w:t>PcapXray</w:t>
+      </w:r>
+      <w:proofErr w:type="spellEnd"/>
+      <w:r>
+        <w:rPr>
+          <w:b/>
+          <w:sz w:val="28"/>
+        </w:rPr>
+        <w:t xml:space="preserve"> Design Specification</w:t>
+      </w:r>
+    </w:p>
+    <w:p>
+      <w:pPr>
+        <w:rPr>
+          <w:b/>
+          <w:sz w:val="28"/>
           <w:u w:val="single"/>
         </w:rPr>
-        <w:t>PcapXray</w:t>
+      </w:pPr>
+    </w:p>
+    <w:p>
+      <w:pPr>
+        <w:rPr>
+          <w:b/>
+          <w:sz w:val="28"/>
+        </w:rPr>
+      </w:pPr>
+      <w:r>
+        <w:rPr>
+          <w:b/>
+          <w:sz w:val="28"/>
+        </w:rPr>
+        <w:t>Goal:</w:t>
+      </w:r>
+    </w:p>
+    <w:p>
+      <w:pPr>
+        <w:pStyle w:val="ListParagraph"/>
+        <w:numPr>
+          <w:ilvl w:val="0"/>
+          <w:numId w:val="2"/>
+        </w:numPr>
+        <w:rPr>
+          <w:sz w:val="22"/>
+        </w:rPr>
+      </w:pPr>
+      <w:r>
+        <w:rPr>
+          <w:sz w:val="22"/>
+        </w:rPr>
+        <w:t xml:space="preserve">Given a </w:t>
+      </w:r>
+      <w:proofErr w:type="spellStart"/>
+      <w:r>
+        <w:rPr>
+          <w:sz w:val="22"/>
+        </w:rPr>
+        <w:t>Pcap</w:t>
       </w:r>
       <w:proofErr w:type="spellEnd"/>
       <w:r>
         <w:rPr>
+          <w:sz w:val="22"/>
+        </w:rPr>
+        <w:t xml:space="preserve"> File, plot a network diagram displaying hosts in the network, network traffic, highlight important traffic and Tor traffic</w:t>
+      </w:r>
+      <w:r>
+        <w:rPr>
+          <w:sz w:val="22"/>
+        </w:rPr>
+        <w:t xml:space="preserve"> as well</w:t>
+      </w:r>
+      <w:r>
+        <w:rPr>
+          <w:sz w:val="22"/>
+        </w:rPr>
+        <w:t xml:space="preserve"> as potential malicious traffic including files involved in the communication.</w:t>
+      </w:r>
+    </w:p>
+    <w:p>
+      <w:pPr>
+        <w:rPr>
           <w:b/>
           <w:sz w:val="28"/>
           <w:u w:val="single"/>
         </w:rPr>
-        <w:t xml:space="preserve"> Design Specification</w:t>
+      </w:pPr>
+    </w:p>
+    <w:p>
+      <w:pPr>
+        <w:rPr>
+          <w:b/>
+          <w:sz w:val="28"/>
+        </w:rPr>
+      </w:pPr>
+      <w:r>
+        <w:rPr>
+          <w:b/>
+          <w:sz w:val="28"/>
+        </w:rPr>
+        <w:t>Problem:</w:t>
+      </w:r>
+    </w:p>
+    <w:p>
+      <w:pPr>
+        <w:pStyle w:val="ListParagraph"/>
+        <w:numPr>
+          <w:ilvl w:val="0"/>
+          <w:numId w:val="2"/>
+        </w:numPr>
+        <w:rPr>
+          <w:sz w:val="22"/>
+        </w:rPr>
+      </w:pPr>
+      <w:r>
+        <w:rPr>
+          <w:sz w:val="22"/>
+        </w:rPr>
+        <w:t xml:space="preserve">Investigation of a </w:t>
+      </w:r>
+      <w:proofErr w:type="spellStart"/>
+      <w:r>
+        <w:rPr>
+          <w:sz w:val="22"/>
+        </w:rPr>
+        <w:t>Pcap</w:t>
+      </w:r>
+      <w:proofErr w:type="spellEnd"/>
+      <w:r>
+        <w:rPr>
+          <w:sz w:val="22"/>
+        </w:rPr>
+        <w:t xml:space="preserve"> file takes a long time given initial glitch to start the investigation</w:t>
+      </w:r>
+    </w:p>
+    <w:p>
+      <w:pPr>
+        <w:pStyle w:val="ListParagraph"/>
+        <w:numPr>
+          <w:ilvl w:val="1"/>
+          <w:numId w:val="2"/>
+        </w:numPr>
+        <w:rPr>
+          <w:sz w:val="22"/>
+        </w:rPr>
+      </w:pPr>
+      <w:r>
+        <w:rPr>
+          <w:sz w:val="22"/>
+        </w:rPr>
+        <w:t>Faced by every forensics investigator and anyone who is analyzing the network</w:t>
       </w:r>
     </w:p>
     <w:p>
@@ -57,69 +196,438 @@
         <w:rPr>
           <w:b/>
           <w:sz w:val="28"/>
+        </w:rPr>
+      </w:pPr>
+      <w:r>
+        <w:rPr>
+          <w:b/>
+          <w:sz w:val="28"/>
+        </w:rPr>
+        <w:t>Solution:</w:t>
+      </w:r>
+    </w:p>
+    <w:p>
+      <w:pPr>
+        <w:pStyle w:val="ListParagraph"/>
+        <w:numPr>
+          <w:ilvl w:val="0"/>
+          <w:numId w:val="2"/>
+        </w:numPr>
+        <w:rPr>
+          <w:sz w:val="22"/>
+        </w:rPr>
+      </w:pPr>
+      <w:r>
+        <w:rPr>
+          <w:sz w:val="22"/>
+        </w:rPr>
+        <w:t>Make a network diagram with the followi</w:t>
+      </w:r>
+      <w:r>
+        <w:rPr>
+          <w:sz w:val="22"/>
+        </w:rPr>
+        <w:t xml:space="preserve">ng features from a </w:t>
+      </w:r>
+      <w:proofErr w:type="spellStart"/>
+      <w:r>
+        <w:rPr>
+          <w:sz w:val="22"/>
+        </w:rPr>
+        <w:t>Pcap</w:t>
+      </w:r>
+      <w:proofErr w:type="spellEnd"/>
+      <w:r>
+        <w:rPr>
+          <w:sz w:val="22"/>
+        </w:rPr>
+        <w:t xml:space="preserve"> file</w:t>
+      </w:r>
+    </w:p>
+    <w:p>
+      <w:pPr>
+        <w:pStyle w:val="ListParagraph"/>
+        <w:numPr>
+          <w:ilvl w:val="1"/>
+          <w:numId w:val="2"/>
+        </w:numPr>
+        <w:rPr>
+          <w:b/>
+        </w:rPr>
+      </w:pPr>
+      <w:r>
+        <w:rPr>
+          <w:b/>
+        </w:rPr>
+        <w:t>Tool Highlights:</w:t>
+      </w:r>
+    </w:p>
+    <w:p>
+      <w:pPr>
+        <w:pStyle w:val="ListParagraph"/>
+        <w:numPr>
+          <w:ilvl w:val="2"/>
+          <w:numId w:val="2"/>
+        </w:numPr>
+        <w:rPr>
+          <w:b/>
+          <w:sz w:val="22"/>
           <w:u w:val="single"/>
         </w:rPr>
       </w:pPr>
       <w:r>
         <w:rPr>
-          <w:b/>
-          <w:sz w:val="28"/>
+          <w:sz w:val="22"/>
+        </w:rPr>
+        <w:t>Network Diagram – Summary Network Diagram of full network</w:t>
+      </w:r>
+    </w:p>
+    <w:p>
+      <w:pPr>
+        <w:pStyle w:val="ListParagraph"/>
+        <w:numPr>
+          <w:ilvl w:val="2"/>
+          <w:numId w:val="2"/>
+        </w:numPr>
+        <w:rPr>
+          <w:b/>
+          <w:sz w:val="22"/>
           <w:u w:val="single"/>
         </w:rPr>
-        <w:t>Goal:</w:t>
-      </w:r>
-    </w:p>
-    <w:p>
-      <w:pPr>
-        <w:rPr>
-          <w:b/>
-          <w:sz w:val="28"/>
+      </w:pPr>
+      <w:r>
+        <w:rPr>
+          <w:sz w:val="22"/>
+        </w:rPr>
+        <w:t xml:space="preserve">Specific Host Diagram </w:t>
+      </w:r>
+    </w:p>
+    <w:p>
+      <w:pPr>
+        <w:pStyle w:val="ListParagraph"/>
+        <w:numPr>
+          <w:ilvl w:val="3"/>
+          <w:numId w:val="2"/>
+        </w:numPr>
+        <w:rPr>
+          <w:b/>
+          <w:sz w:val="22"/>
           <w:u w:val="single"/>
         </w:rPr>
       </w:pPr>
-    </w:p>
-    <w:p>
-      <w:pPr>
-        <w:rPr>
-          <w:b/>
-          <w:sz w:val="28"/>
+      <w:r>
+        <w:rPr>
+          <w:sz w:val="22"/>
+        </w:rPr>
+        <w:t>Traffic with Server Details</w:t>
+      </w:r>
+    </w:p>
+    <w:p>
+      <w:pPr>
+        <w:pStyle w:val="ListParagraph"/>
+        <w:numPr>
+          <w:ilvl w:val="3"/>
+          <w:numId w:val="2"/>
+        </w:numPr>
+        <w:rPr>
+          <w:b/>
+          <w:sz w:val="22"/>
           <w:u w:val="single"/>
         </w:rPr>
       </w:pPr>
       <w:r>
         <w:rPr>
-          <w:b/>
-          <w:sz w:val="28"/>
+          <w:sz w:val="22"/>
+        </w:rPr>
+        <w:t>Tor Traffic</w:t>
+      </w:r>
+    </w:p>
+    <w:p>
+      <w:pPr>
+        <w:pStyle w:val="ListParagraph"/>
+        <w:numPr>
+          <w:ilvl w:val="3"/>
+          <w:numId w:val="2"/>
+        </w:numPr>
+        <w:rPr>
+          <w:b/>
+          <w:sz w:val="22"/>
           <w:u w:val="single"/>
         </w:rPr>
-        <w:t>Problem:</w:t>
-      </w:r>
-    </w:p>
-    <w:p>
-      <w:pPr>
-        <w:rPr>
-          <w:b/>
-          <w:sz w:val="28"/>
+      </w:pPr>
+      <w:r>
+        <w:rPr>
+          <w:sz w:val="22"/>
+        </w:rPr>
+        <w:t>Files Exchanged</w:t>
+      </w:r>
+    </w:p>
+    <w:p>
+      <w:pPr>
+        <w:pStyle w:val="ListParagraph"/>
+        <w:numPr>
+          <w:ilvl w:val="3"/>
+          <w:numId w:val="2"/>
+        </w:numPr>
+        <w:rPr>
+          <w:b/>
+          <w:sz w:val="22"/>
           <w:u w:val="single"/>
         </w:rPr>
       </w:pPr>
-    </w:p>
-    <w:p>
-      <w:pPr>
-        <w:rPr>
-          <w:b/>
-          <w:sz w:val="28"/>
+      <w:r>
+        <w:rPr>
+          <w:sz w:val="22"/>
+        </w:rPr>
+        <w:t>Possible Malicious traffic</w:t>
+      </w:r>
+    </w:p>
+    <w:p>
+      <w:pPr>
+        <w:pStyle w:val="ListParagraph"/>
+        <w:numPr>
+          <w:ilvl w:val="3"/>
+          <w:numId w:val="2"/>
+        </w:numPr>
+        <w:rPr>
+          <w:b/>
+          <w:sz w:val="22"/>
           <w:u w:val="single"/>
         </w:rPr>
       </w:pPr>
       <w:r>
         <w:rPr>
+          <w:sz w:val="22"/>
+        </w:rPr>
+        <w:t>Device Details and Possible Social Engineering of Host</w:t>
+      </w:r>
+    </w:p>
+    <w:p>
+      <w:pPr>
+        <w:rPr>
           <w:b/>
           <w:sz w:val="28"/>
           <w:u w:val="single"/>
         </w:rPr>
-        <w:t>Solution:</w:t>
-      </w:r>
+      </w:pPr>
+    </w:p>
+    <w:p>
+      <w:pPr>
+        <w:rPr>
+          <w:b/>
+          <w:sz w:val="28"/>
+        </w:rPr>
+      </w:pPr>
+      <w:r>
+        <w:rPr>
+          <w:b/>
+          <w:sz w:val="28"/>
+        </w:rPr>
+        <w:t>Components:</w:t>
+      </w:r>
+    </w:p>
+    <w:p>
+      <w:pPr>
+        <w:pStyle w:val="ListParagraph"/>
+        <w:numPr>
+          <w:ilvl w:val="0"/>
+          <w:numId w:val="2"/>
+        </w:numPr>
+        <w:rPr>
+          <w:b/>
+          <w:sz w:val="22"/>
+        </w:rPr>
+      </w:pPr>
+      <w:r>
+        <w:rPr>
+          <w:b/>
+          <w:sz w:val="22"/>
+        </w:rPr>
+        <w:t>Mandatory:</w:t>
+      </w:r>
+    </w:p>
+    <w:p>
+      <w:pPr>
+        <w:pStyle w:val="ListParagraph"/>
+        <w:numPr>
+          <w:ilvl w:val="1"/>
+          <w:numId w:val="2"/>
+        </w:numPr>
+        <w:rPr>
+          <w:sz w:val="22"/>
+        </w:rPr>
+      </w:pPr>
+      <w:r>
+        <w:rPr>
+          <w:sz w:val="22"/>
+        </w:rPr>
+        <w:t>Network Diagram + Specific Host Diagram</w:t>
+      </w:r>
+    </w:p>
+    <w:p>
+      <w:pPr>
+        <w:pStyle w:val="ListParagraph"/>
+        <w:numPr>
+          <w:ilvl w:val="1"/>
+          <w:numId w:val="2"/>
+        </w:numPr>
+        <w:rPr>
+          <w:sz w:val="22"/>
+        </w:rPr>
+      </w:pPr>
+      <w:r>
+        <w:rPr>
+          <w:sz w:val="22"/>
+        </w:rPr>
+        <w:t>Device Details and Analysis</w:t>
+      </w:r>
+    </w:p>
+    <w:p>
+      <w:pPr>
+        <w:pStyle w:val="ListParagraph"/>
+        <w:numPr>
+          <w:ilvl w:val="1"/>
+          <w:numId w:val="2"/>
+        </w:numPr>
+        <w:rPr>
+          <w:sz w:val="22"/>
+        </w:rPr>
+      </w:pPr>
+      <w:r>
+        <w:rPr>
+          <w:sz w:val="22"/>
+        </w:rPr>
+        <w:t>Malicious Traffic Identification</w:t>
+      </w:r>
+    </w:p>
+    <w:p>
+      <w:pPr>
+        <w:pStyle w:val="ListParagraph"/>
+        <w:numPr>
+          <w:ilvl w:val="1"/>
+          <w:numId w:val="2"/>
+        </w:numPr>
+        <w:rPr>
+          <w:sz w:val="22"/>
+        </w:rPr>
+      </w:pPr>
+      <w:r>
+        <w:rPr>
+          <w:sz w:val="22"/>
+        </w:rPr>
+        <w:t>Tor Traffic</w:t>
+      </w:r>
+    </w:p>
+    <w:p>
+      <w:pPr>
+        <w:pStyle w:val="ListParagraph"/>
+        <w:numPr>
+          <w:ilvl w:val="1"/>
+          <w:numId w:val="2"/>
+        </w:numPr>
+        <w:rPr>
+          <w:sz w:val="22"/>
+        </w:rPr>
+      </w:pPr>
+      <w:r>
+        <w:rPr>
+          <w:sz w:val="22"/>
+        </w:rPr>
+        <w:t xml:space="preserve">GUI – a </w:t>
+      </w:r>
+      <w:proofErr w:type="spellStart"/>
+      <w:r>
+        <w:rPr>
+          <w:sz w:val="22"/>
+        </w:rPr>
+        <w:t>gui</w:t>
+      </w:r>
+      <w:proofErr w:type="spellEnd"/>
+      <w:r>
+        <w:rPr>
+          <w:sz w:val="22"/>
+        </w:rPr>
+        <w:t xml:space="preserve"> with options to upload </w:t>
+      </w:r>
+      <w:proofErr w:type="spellStart"/>
+      <w:r>
+        <w:rPr>
+          <w:sz w:val="22"/>
+        </w:rPr>
+        <w:t>pcap</w:t>
+      </w:r>
+      <w:proofErr w:type="spellEnd"/>
+      <w:r>
+        <w:rPr>
+          <w:sz w:val="22"/>
+        </w:rPr>
+        <w:t xml:space="preserve"> file and display the network diagram</w:t>
+      </w:r>
+    </w:p>
+    <w:p>
+      <w:pPr>
+        <w:pStyle w:val="ListParagraph"/>
+        <w:numPr>
+          <w:ilvl w:val="0"/>
+          <w:numId w:val="2"/>
+        </w:numPr>
+        <w:rPr>
+          <w:b/>
+          <w:sz w:val="22"/>
+        </w:rPr>
+      </w:pPr>
+      <w:r>
+        <w:rPr>
+          <w:b/>
+          <w:sz w:val="22"/>
+        </w:rPr>
+        <w:t>Optional but Useful:</w:t>
+      </w:r>
+    </w:p>
+    <w:p>
+      <w:pPr>
+        <w:pStyle w:val="ListParagraph"/>
+        <w:numPr>
+          <w:ilvl w:val="1"/>
+          <w:numId w:val="2"/>
+        </w:numPr>
+        <w:rPr>
+          <w:sz w:val="22"/>
+        </w:rPr>
+      </w:pPr>
+      <w:r>
+        <w:rPr>
+          <w:sz w:val="22"/>
+        </w:rPr>
+        <w:t>Files Exchanged</w:t>
+      </w:r>
+    </w:p>
+    <w:p>
+      <w:pPr>
+        <w:pStyle w:val="ListParagraph"/>
+        <w:numPr>
+          <w:ilvl w:val="1"/>
+          <w:numId w:val="2"/>
+        </w:numPr>
+        <w:rPr>
+          <w:sz w:val="22"/>
+        </w:rPr>
+      </w:pPr>
+      <w:r>
+        <w:rPr>
+          <w:sz w:val="22"/>
+        </w:rPr>
+        <w:t>Server Details in traffic</w:t>
+      </w:r>
+    </w:p>
+    <w:p>
+      <w:pPr>
+        <w:pStyle w:val="ListParagraph"/>
+        <w:ind w:left="1440"/>
+        <w:rPr>
+          <w:sz w:val="22"/>
+        </w:rPr>
+      </w:pPr>
       <w:bookmarkStart w:id="0" w:name="_GoBack"/>
       <w:bookmarkEnd w:id="0"/>
     </w:p>
@@ -128,6 +636,44 @@
         <w:rPr>
           <w:b/>
           <w:sz w:val="28"/>
+        </w:rPr>
+      </w:pPr>
+      <w:r>
+        <w:rPr>
+          <w:b/>
+          <w:sz w:val="28"/>
+        </w:rPr>
+        <w:t>Block Diagram:</w:t>
+      </w:r>
+    </w:p>
+    <w:p>
+      <w:pPr>
+        <w:rPr>
+          <w:b/>
+          <w:sz w:val="28"/>
+        </w:rPr>
+      </w:pPr>
+    </w:p>
+    <w:p>
+      <w:pPr>
+        <w:rPr>
+          <w:b/>
+          <w:sz w:val="28"/>
+        </w:rPr>
+      </w:pPr>
+      <w:r>
+        <w:rPr>
+          <w:b/>
+          <w:sz w:val="28"/>
+        </w:rPr>
+        <w:t>Flow Diagram:</w:t>
+      </w:r>
+    </w:p>
+    <w:p>
+      <w:pPr>
+        <w:rPr>
+          <w:b/>
+          <w:sz w:val="28"/>
           <w:u w:val="single"/>
         </w:rPr>
       </w:pPr>
@@ -140,104 +686,26 @@
           <w:u w:val="single"/>
         </w:rPr>
       </w:pPr>
-      <w:r>
+    </w:p>
+    <w:p>
+      <w:pPr>
         <w:rPr>
           <w:b/>
           <w:sz w:val="28"/>
           <w:u w:val="single"/>
         </w:rPr>
-        <w:t>Components:</w:t>
-      </w:r>
-    </w:p>
-    <w:p>
-      <w:pPr>
-        <w:rPr>
-          <w:b/>
-          <w:sz w:val="28"/>
+      </w:pPr>
+    </w:p>
+    <w:p>
+      <w:pPr>
+        <w:rPr>
+          <w:b/>
           <w:u w:val="single"/>
         </w:rPr>
       </w:pPr>
     </w:p>
-    <w:p>
-      <w:pPr>
-        <w:rPr>
-          <w:b/>
-          <w:sz w:val="28"/>
-          <w:u w:val="single"/>
-        </w:rPr>
-      </w:pPr>
-      <w:r>
-        <w:rPr>
-          <w:b/>
-          <w:sz w:val="28"/>
-          <w:u w:val="single"/>
-        </w:rPr>
-        <w:t>Block Diagram:</w:t>
-      </w:r>
-    </w:p>
-    <w:p>
-      <w:pPr>
-        <w:rPr>
-          <w:b/>
-          <w:sz w:val="28"/>
-          <w:u w:val="single"/>
-        </w:rPr>
-      </w:pPr>
-    </w:p>
-    <w:p>
-      <w:pPr>
-        <w:rPr>
-          <w:b/>
-          <w:sz w:val="28"/>
-          <w:u w:val="single"/>
-        </w:rPr>
-      </w:pPr>
-      <w:r>
-        <w:rPr>
-          <w:b/>
-          <w:sz w:val="28"/>
-          <w:u w:val="single"/>
-        </w:rPr>
-        <w:t>Flow Diagram:</w:t>
-      </w:r>
-    </w:p>
-    <w:p>
-      <w:pPr>
-        <w:rPr>
-          <w:b/>
-          <w:sz w:val="28"/>
-          <w:u w:val="single"/>
-        </w:rPr>
-      </w:pPr>
-    </w:p>
-    <w:p>
-      <w:pPr>
-        <w:rPr>
-          <w:b/>
-          <w:sz w:val="28"/>
-          <w:u w:val="single"/>
-        </w:rPr>
-      </w:pPr>
-    </w:p>
-    <w:p>
-      <w:pPr>
-        <w:rPr>
-          <w:b/>
-          <w:sz w:val="28"/>
-          <w:u w:val="single"/>
-        </w:rPr>
-      </w:pPr>
-    </w:p>
-    <w:p>
-      <w:pPr>
-        <w:rPr>
-          <w:b/>
-          <w:u w:val="single"/>
-        </w:rPr>
-      </w:pPr>
-    </w:p>
     <w:sectPr>
-      <w:headerReference w:type="default" r:id="rId6"/>
+      <w:headerReference w:type="default" r:id="rId7"/>
       <w:pgSz w:w="12240" w:h="15840"/>
       <w:pgMar w:top="1440" w:right="1440" w:bottom="1440" w:left="1440" w:header="720" w:footer="720" w:gutter="0"/>
       <w:cols w:space="720"/>
@@ -337,6 +805,241 @@
     </w:r>
   </w:p>
 </w:hdr>
+</file>
+
+<file path=word/numbering.xml><?xml version="1.0" encoding="utf-8"?>
+<w:numbering xmlns:wpc="http://schemas.microsoft.com/office/word/2010/wordprocessingCanvas" xmlns:mo="http://schemas.microsoft.com/office/mac/office/2008/main" xmlns:mc="http://schemas.openxmlformats.org/markup-compatibility/2006" xmlns:mv="urn:schemas-microsoft-com:mac:vml" xmlns:o="urn:schemas-microsoft-com:office:office" xmlns:r="http://schemas.openxmlformats.org/officeDocument/2006/relationships" xmlns:m="http://schemas.openxmlformats.org/officeDocument/2006/math" xmlns:v="urn:schemas-microsoft-com:vml" xmlns:wp14="http://schemas.microsoft.com/office/word/2010/wordprocessingDrawing" xmlns:wp="http://schemas.openxmlformats.org/drawingml/2006/wordprocessingDrawing" xmlns:w10="urn:schemas-microsoft-com:office:word" xmlns:w="http://schemas.openxmlformats.org/wordprocessingml/2006/main" xmlns:w14="http://schemas.microsoft.com/office/word/2010/wordml" xmlns:w15="http://schemas.microsoft.com/office/word/2012/wordml" xmlns:wpg="http://schemas.microsoft.com/office/word/2010/wordprocessingGroup" xmlns:wpi="http://schemas.microsoft.com/office/word/2010/wordprocessingInk" xmlns:wne="http://schemas.microsoft.com/office/word/2006/wordml" xmlns:wps="http://schemas.microsoft.com/office/word/2010/wordprocessingShape" mc:Ignorable="w14 w15 wp14">
+  <w:abstractNum w:abstractNumId="0">
+    <w:nsid w:val="43BE2369"/>
+    <w:multiLevelType w:val="hybridMultilevel"/>
+    <w:tmpl w:val="637878E6"/>
+    <w:lvl w:ilvl="0" w:tplc="AB5455D0">
+      <w:numFmt w:val="bullet"/>
+      <w:lvlText w:val=""/>
+      <w:lvlJc w:val="left"/>
+      <w:pPr>
+        <w:ind w:left="720" w:hanging="360"/>
+      </w:pPr>
+      <w:rPr>
+        <w:rFonts w:ascii="Symbol" w:eastAsiaTheme="minorHAnsi" w:hAnsi="Symbol" w:cstheme="minorBidi" w:hint="default"/>
+      </w:rPr>
+    </w:lvl>
+    <w:lvl w:ilvl="1" w:tplc="04090003" w:tentative="1">
+      <w:start w:val="1"/>
+      <w:numFmt w:val="bullet"/>
+      <w:lvlText w:val="o"/>
+      <w:lvlJc w:val="left"/>
+      <w:pPr>
+        <w:ind w:left="1440" w:hanging="360"/>
+      </w:pPr>
+      <w:rPr>
+        <w:rFonts w:ascii="Courier New" w:hAnsi="Courier New" w:cs="Courier New" w:hint="default"/>
+      </w:rPr>
+    </w:lvl>
+    <w:lvl w:ilvl="2" w:tplc="04090005" w:tentative="1">
+      <w:start w:val="1"/>
+      <w:numFmt w:val="bullet"/>
+      <w:lvlText w:val=""/>
+      <w:lvlJc w:val="left"/>
+      <w:pPr>
+        <w:ind w:left="2160" w:hanging="360"/>
+      </w:pPr>
+      <w:rPr>
+        <w:rFonts w:ascii="Wingdings" w:hAnsi="Wingdings" w:hint="default"/>
+      </w:rPr>
+    </w:lvl>
+    <w:lvl w:ilvl="3" w:tplc="04090001" w:tentative="1">
+      <w:start w:val="1"/>
+      <w:numFmt w:val="bullet"/>
+      <w:lvlText w:val=""/>
+      <w:lvlJc w:val="left"/>
+      <w:pPr>
+        <w:ind w:left="2880" w:hanging="360"/>
+      </w:pPr>
+      <w:rPr>
+        <w:rFonts w:ascii="Symbol" w:hAnsi="Symbol" w:hint="default"/>
+      </w:rPr>
+    </w:lvl>
+    <w:lvl w:ilvl="4" w:tplc="04090003" w:tentative="1">
+      <w:start w:val="1"/>
+      <w:numFmt w:val="bullet"/>
+      <w:lvlText w:val="o"/>
+      <w:lvlJc w:val="left"/>
+      <w:pPr>
+        <w:ind w:left="3600" w:hanging="360"/>
+      </w:pPr>
+      <w:rPr>
+        <w:rFonts w:ascii="Courier New" w:hAnsi="Courier New" w:cs="Courier New" w:hint="default"/>
+      </w:rPr>
+    </w:lvl>
+    <w:lvl w:ilvl="5" w:tplc="04090005" w:tentative="1">
+      <w:start w:val="1"/>
+      <w:numFmt w:val="bullet"/>
+      <w:lvlText w:val=""/>
+      <w:lvlJc w:val="left"/>
+      <w:pPr>
+        <w:ind w:left="4320" w:hanging="360"/>
+      </w:pPr>
+      <w:rPr>
+        <w:rFonts w:ascii="Wingdings" w:hAnsi="Wingdings" w:hint="default"/>
+      </w:rPr>
+    </w:lvl>
+    <w:lvl w:ilvl="6" w:tplc="04090001" w:tentative="1">
+      <w:start w:val="1"/>
+      <w:numFmt w:val="bullet"/>
+      <w:lvlText w:val=""/>
+      <w:lvlJc w:val="left"/>
+      <w:pPr>
+        <w:ind w:left="5040" w:hanging="360"/>
+      </w:pPr>
+      <w:rPr>
+        <w:rFonts w:ascii="Symbol" w:hAnsi="Symbol" w:hint="default"/>
+      </w:rPr>
+    </w:lvl>
+    <w:lvl w:ilvl="7" w:tplc="04090003" w:tentative="1">
+      <w:start w:val="1"/>
+      <w:numFmt w:val="bullet"/>
+      <w:lvlText w:val="o"/>
+      <w:lvlJc w:val="left"/>
+      <w:pPr>
+        <w:ind w:left="5760" w:hanging="360"/>
+      </w:pPr>
+      <w:rPr>
+        <w:rFonts w:ascii="Courier New" w:hAnsi="Courier New" w:cs="Courier New" w:hint="default"/>
+      </w:rPr>
+    </w:lvl>
+    <w:lvl w:ilvl="8" w:tplc="04090005" w:tentative="1">
+      <w:start w:val="1"/>
+      <w:numFmt w:val="bullet"/>
+      <w:lvlText w:val=""/>
+      <w:lvlJc w:val="left"/>
+      <w:pPr>
+        <w:ind w:left="6480" w:hanging="360"/>
+      </w:pPr>
+      <w:rPr>
+        <w:rFonts w:ascii="Wingdings" w:hAnsi="Wingdings" w:hint="default"/>
+      </w:rPr>
+    </w:lvl>
+  </w:abstractNum>
+  <w:abstractNum w:abstractNumId="1">
+    <w:nsid w:val="5F8255FF"/>
+    <w:multiLevelType w:val="hybridMultilevel"/>
+    <w:tmpl w:val="1FA8D1DA"/>
+    <w:lvl w:ilvl="0" w:tplc="26004E7A">
+      <w:numFmt w:val="bullet"/>
+      <w:lvlText w:val=""/>
+      <w:lvlJc w:val="left"/>
+      <w:pPr>
+        <w:ind w:left="720" w:hanging="360"/>
+      </w:pPr>
+      <w:rPr>
+        <w:rFonts w:ascii="Symbol" w:eastAsiaTheme="minorHAnsi" w:hAnsi="Symbol" w:cstheme="minorBidi" w:hint="default"/>
+      </w:rPr>
+    </w:lvl>
+    <w:lvl w:ilvl="1" w:tplc="04090003">
+      <w:start w:val="1"/>
+      <w:numFmt w:val="bullet"/>
+      <w:lvlText w:val="o"/>
+      <w:lvlJc w:val="left"/>
+      <w:pPr>
+        <w:ind w:left="1440" w:hanging="360"/>
+      </w:pPr>
+      <w:rPr>
+        <w:rFonts w:ascii="Courier New" w:hAnsi="Courier New" w:cs="Courier New" w:hint="default"/>
+      </w:rPr>
+    </w:lvl>
+    <w:lvl w:ilvl="2" w:tplc="04090005">
+      <w:start w:val="1"/>
+      <w:numFmt w:val="bullet"/>
+      <w:lvlText w:val=""/>
+      <w:lvlJc w:val="left"/>
+      <w:pPr>
+        <w:ind w:left="2160" w:hanging="360"/>
+      </w:pPr>
+      <w:rPr>
+        <w:rFonts w:ascii="Wingdings" w:hAnsi="Wingdings" w:hint="default"/>
+      </w:rPr>
+    </w:lvl>
+    <w:lvl w:ilvl="3" w:tplc="04090001">
+      <w:start w:val="1"/>
+      <w:numFmt w:val="bullet"/>
+      <w:lvlText w:val=""/>
+      <w:lvlJc w:val="left"/>
+      <w:pPr>
+        <w:ind w:left="2880" w:hanging="360"/>
+      </w:pPr>
+      <w:rPr>
+        <w:rFonts w:ascii="Symbol" w:hAnsi="Symbol" w:hint="default"/>
+      </w:rPr>
+    </w:lvl>
+    <w:lvl w:ilvl="4" w:tplc="04090003" w:tentative="1">
+      <w:start w:val="1"/>
+      <w:numFmt w:val="bullet"/>
+      <w:lvlText w:val="o"/>
+      <w:lvlJc w:val="left"/>
+      <w:pPr>
+        <w:ind w:left="3600" w:hanging="360"/>
+      </w:pPr>
+      <w:rPr>
+        <w:rFonts w:ascii="Courier New" w:hAnsi="Courier New" w:cs="Courier New" w:hint="default"/>
+      </w:rPr>
+    </w:lvl>
+    <w:lvl w:ilvl="5" w:tplc="04090005" w:tentative="1">
+      <w:start w:val="1"/>
+      <w:numFmt w:val="bullet"/>
+      <w:lvlText w:val=""/>
+      <w:lvlJc w:val="left"/>
+      <w:pPr>
+        <w:ind w:left="4320" w:hanging="360"/>
+      </w:pPr>
+      <w:rPr>
+        <w:rFonts w:ascii="Wingdings" w:hAnsi="Wingdings" w:hint="default"/>
+      </w:rPr>
+    </w:lvl>
+    <w:lvl w:ilvl="6" w:tplc="04090001" w:tentative="1">
+      <w:start w:val="1"/>
+      <w:numFmt w:val="bullet"/>
+      <w:lvlText w:val=""/>
+      <w:lvlJc w:val="left"/>
+      <w:pPr>
+        <w:ind w:left="5040" w:hanging="360"/>
+      </w:pPr>
+      <w:rPr>
+        <w:rFonts w:ascii="Symbol" w:hAnsi="Symbol" w:hint="default"/>
+      </w:rPr>
+    </w:lvl>
+    <w:lvl w:ilvl="7" w:tplc="04090003" w:tentative="1">
+      <w:start w:val="1"/>
+      <w:numFmt w:val="bullet"/>
+      <w:lvlText w:val="o"/>
+      <w:lvlJc w:val="left"/>
+      <w:pPr>
+        <w:ind w:left="5760" w:hanging="360"/>
+      </w:pPr>
+      <w:rPr>
+        <w:rFonts w:ascii="Courier New" w:hAnsi="Courier New" w:cs="Courier New" w:hint="default"/>
+      </w:rPr>
+    </w:lvl>
+    <w:lvl w:ilvl="8" w:tplc="04090005" w:tentative="1">
+      <w:start w:val="1"/>
+      <w:numFmt w:val="bullet"/>
+      <w:lvlText w:val=""/>
+      <w:lvlJc w:val="left"/>
+      <w:pPr>
+        <w:ind w:left="6480" w:hanging="360"/>
+      </w:pPr>
+      <w:rPr>
+        <w:rFonts w:ascii="Wingdings" w:hAnsi="Wingdings" w:hint="default"/>
+      </w:rPr>
+    </w:lvl>
+  </w:abstractNum>
+  <w:num w:numId="1">
+    <w:abstractNumId w:val="0"/>
+  </w:num>
+  <w:num w:numId="2">
+    <w:abstractNumId w:val="1"/>
+  </w:num>
+</w:numbering>
 </file>
 
 <file path=word/styles.xml><?xml version="1.0" encoding="utf-8"?>
@@ -809,6 +1512,17 @@
     <w:uiPriority w:val="99"/>
     <w:rsid w:val="00283BCE"/>
   </w:style>
+  <w:style w:type="paragraph" w:styleId="ListParagraph">
+    <w:name w:val="List Paragraph"/>
+    <w:basedOn w:val="Normal"/>
+    <w:uiPriority w:val="34"/>
+    <w:qFormat/>
+    <w:rsid w:val="0080643D"/>
+    <w:pPr>
+      <w:ind w:left="720"/>
+      <w:contextualSpacing/>
+    </w:pPr>
+  </w:style>
 </w:styles>
 </file>
 

</xml_diff>